<commit_message>
airport show and update tests added
</commit_message>
<xml_diff>
--- a/reports/C3/Group/TestReport (Group).docx
+++ b/reports/C3/Group/TestReport (Group).docx
@@ -17,11 +17,21 @@
         <w:t>Test</w:t>
       </w:r>
       <w:r>
-        <w:t xml:space="preserve"> Report (</w:t>
+        <w:t xml:space="preserve"> </w:t>
       </w:r>
+      <w:proofErr w:type="spellStart"/>
+      <w:r>
+        <w:t>Report</w:t>
+      </w:r>
+      <w:proofErr w:type="spellEnd"/>
+      <w:r>
+        <w:t xml:space="preserve"> (</w:t>
+      </w:r>
+      <w:proofErr w:type="spellStart"/>
       <w:r>
         <w:t>Group</w:t>
       </w:r>
+      <w:proofErr w:type="spellEnd"/>
       <w:r>
         <w:t>)</w:t>
       </w:r>
@@ -187,11 +197,33 @@
           <w:szCs w:val="24"/>
         </w:rPr>
       </w:pPr>
+      <w:proofErr w:type="spellStart"/>
       <w:r>
         <w:rPr>
           <w:szCs w:val="24"/>
         </w:rPr>
-        <w:t xml:space="preserve">Student 4: Salma El Hakimy </w:t>
+        <w:t>Student</w:t>
+      </w:r>
+      <w:proofErr w:type="spellEnd"/>
+      <w:r>
+        <w:rPr>
+          <w:szCs w:val="24"/>
+        </w:rPr>
+        <w:t xml:space="preserve"> 4: Salma El </w:t>
+      </w:r>
+      <w:proofErr w:type="spellStart"/>
+      <w:r>
+        <w:rPr>
+          <w:szCs w:val="24"/>
+        </w:rPr>
+        <w:t>Hakimy</w:t>
+      </w:r>
+      <w:proofErr w:type="spellEnd"/>
+      <w:r>
+        <w:rPr>
+          <w:szCs w:val="24"/>
+        </w:rPr>
+        <w:t xml:space="preserve"> </w:t>
       </w:r>
       <w:r>
         <w:rPr>
@@ -1742,9 +1774,14 @@
       <w:bookmarkStart w:id="0" w:name="_Toc209541286"/>
       <w:r>
         <w:lastRenderedPageBreak/>
-        <w:t>Executive Summary</w:t>
+        <w:t xml:space="preserve">Executive </w:t>
+      </w:r>
+      <w:proofErr w:type="spellStart"/>
+      <w:r>
+        <w:t>Summary</w:t>
       </w:r>
       <w:bookmarkEnd w:id="0"/>
+      <w:proofErr w:type="spellEnd"/>
     </w:p>
     <w:p>
       <w:pPr>
@@ -1839,9 +1876,14 @@
         <w:pStyle w:val="Ttulo1"/>
       </w:pPr>
       <w:bookmarkStart w:id="1" w:name="_Toc209541287"/>
+      <w:proofErr w:type="spellStart"/>
       <w:r>
         <w:lastRenderedPageBreak/>
-        <w:t>Revision Table</w:t>
+        <w:t>Revision</w:t>
+      </w:r>
+      <w:proofErr w:type="spellEnd"/>
+      <w:r>
+        <w:t xml:space="preserve"> Table</w:t>
       </w:r>
       <w:bookmarkEnd w:id="1"/>
     </w:p>
@@ -1869,41 +1911,39 @@
                 <w:szCs w:val="24"/>
               </w:rPr>
             </w:pPr>
+            <w:proofErr w:type="spellStart"/>
             <w:r>
               <w:rPr>
                 <w:b/>
                 <w:bCs/>
                 <w:szCs w:val="24"/>
               </w:rPr>
-              <w:t>Revision Number</w:t>
-            </w:r>
-          </w:p>
-        </w:tc>
-        <w:tc>
-          <w:tcPr>
-            <w:tcW w:w="1559" w:type="dxa"/>
-          </w:tcPr>
-          <w:p>
-            <w:pPr>
+              <w:t>Revision</w:t>
+            </w:r>
+            <w:proofErr w:type="spellEnd"/>
+            <w:r>
               <w:rPr>
                 <w:b/>
                 <w:bCs/>
                 <w:szCs w:val="24"/>
               </w:rPr>
-            </w:pPr>
+              <w:t xml:space="preserve"> </w:t>
+            </w:r>
+            <w:proofErr w:type="spellStart"/>
             <w:r>
               <w:rPr>
                 <w:b/>
                 <w:bCs/>
                 <w:szCs w:val="24"/>
               </w:rPr>
-              <w:t>Date</w:t>
-            </w:r>
-          </w:p>
-        </w:tc>
-        <w:tc>
-          <w:tcPr>
-            <w:tcW w:w="4104" w:type="dxa"/>
+              <w:t>Number</w:t>
+            </w:r>
+            <w:proofErr w:type="spellEnd"/>
+          </w:p>
+        </w:tc>
+        <w:tc>
+          <w:tcPr>
+            <w:tcW w:w="1559" w:type="dxa"/>
           </w:tcPr>
           <w:p>
             <w:pPr>
@@ -1919,8 +1959,32 @@
                 <w:bCs/>
                 <w:szCs w:val="24"/>
               </w:rPr>
+              <w:t>Date</w:t>
+            </w:r>
+          </w:p>
+        </w:tc>
+        <w:tc>
+          <w:tcPr>
+            <w:tcW w:w="4104" w:type="dxa"/>
+          </w:tcPr>
+          <w:p>
+            <w:pPr>
+              <w:rPr>
+                <w:b/>
+                <w:bCs/>
+                <w:szCs w:val="24"/>
+              </w:rPr>
+            </w:pPr>
+            <w:proofErr w:type="spellStart"/>
+            <w:r>
+              <w:rPr>
+                <w:b/>
+                <w:bCs/>
+                <w:szCs w:val="24"/>
+              </w:rPr>
               <w:t>Description</w:t>
             </w:r>
+            <w:proofErr w:type="spellEnd"/>
           </w:p>
         </w:tc>
       </w:tr>
@@ -1974,8 +2038,13 @@
           </w:tcPr>
           <w:p>
             <w:r>
-              <w:t>Final version</w:t>
-            </w:r>
+              <w:t xml:space="preserve">Final </w:t>
+            </w:r>
+            <w:proofErr w:type="spellStart"/>
+            <w:r>
+              <w:t>version</w:t>
+            </w:r>
+            <w:proofErr w:type="spellEnd"/>
           </w:p>
         </w:tc>
       </w:tr>
@@ -2077,6 +2146,54 @@
                 <w:lang w:val="en-GB"/>
               </w:rPr>
               <w:t>Updated to Third Call</w:t>
+            </w:r>
+          </w:p>
+        </w:tc>
+      </w:tr>
+      <w:tr>
+        <w:tc>
+          <w:tcPr>
+            <w:tcW w:w="2831" w:type="dxa"/>
+          </w:tcPr>
+          <w:p>
+            <w:pPr>
+              <w:rPr>
+                <w:szCs w:val="24"/>
+              </w:rPr>
+            </w:pPr>
+            <w:r>
+              <w:rPr>
+                <w:szCs w:val="24"/>
+              </w:rPr>
+              <w:t>3.1</w:t>
+            </w:r>
+          </w:p>
+        </w:tc>
+        <w:tc>
+          <w:tcPr>
+            <w:tcW w:w="1559" w:type="dxa"/>
+          </w:tcPr>
+          <w:p>
+            <w:r>
+              <w:t>06/10/2025</w:t>
+            </w:r>
+          </w:p>
+        </w:tc>
+        <w:tc>
+          <w:tcPr>
+            <w:tcW w:w="4104" w:type="dxa"/>
+          </w:tcPr>
+          <w:p>
+            <w:pPr>
+              <w:rPr>
+                <w:lang w:val="en-GB"/>
+              </w:rPr>
+            </w:pPr>
+            <w:r>
+              <w:rPr>
+                <w:lang w:val="en-GB"/>
+              </w:rPr>
+              <w:t>Unnecessary test case deleted</w:t>
             </w:r>
           </w:p>
         </w:tc>
@@ -2107,11 +2224,13 @@
         <w:pStyle w:val="Ttulo1"/>
       </w:pPr>
       <w:bookmarkStart w:id="2" w:name="_Toc209541288"/>
+      <w:proofErr w:type="spellStart"/>
       <w:r>
         <w:lastRenderedPageBreak/>
         <w:t>Introduction</w:t>
       </w:r>
       <w:bookmarkEnd w:id="2"/>
+      <w:proofErr w:type="spellEnd"/>
     </w:p>
     <w:p>
       <w:pPr>
@@ -2349,11 +2468,13 @@
         <w:pStyle w:val="Ttulo1"/>
       </w:pPr>
       <w:bookmarkStart w:id="3" w:name="_Toc209541289"/>
+      <w:proofErr w:type="spellStart"/>
       <w:r>
         <w:lastRenderedPageBreak/>
         <w:t>Contents</w:t>
       </w:r>
       <w:bookmarkEnd w:id="3"/>
+      <w:proofErr w:type="spellEnd"/>
     </w:p>
     <w:p>
       <w:pPr>
@@ -2363,13 +2484,28 @@
         </w:rPr>
       </w:pPr>
       <w:bookmarkStart w:id="4" w:name="_Toc209541290"/>
+      <w:proofErr w:type="spellStart"/>
       <w:r>
-        <w:t>Functional Testing</w:t>
+        <w:t>Functional</w:t>
       </w:r>
+      <w:proofErr w:type="spellEnd"/>
       <w:r>
-        <w:t>: Airport</w:t>
+        <w:t xml:space="preserve"> </w:t>
+      </w:r>
+      <w:proofErr w:type="spellStart"/>
+      <w:r>
+        <w:t>Testing</w:t>
+      </w:r>
+      <w:proofErr w:type="spellEnd"/>
+      <w:r>
+        <w:t xml:space="preserve">: </w:t>
+      </w:r>
+      <w:proofErr w:type="spellStart"/>
+      <w:r>
+        <w:t>Airport</w:t>
       </w:r>
       <w:bookmarkEnd w:id="4"/>
+      <w:proofErr w:type="spellEnd"/>
     </w:p>
     <w:p/>
     <w:p>
@@ -2381,6 +2517,7 @@
         </w:rPr>
       </w:pPr>
       <w:bookmarkStart w:id="5" w:name="_Toc209541291"/>
+      <w:proofErr w:type="spellStart"/>
       <w:r>
         <w:rPr>
           <w:sz w:val="28"/>
@@ -2396,6 +2533,7 @@
         <w:t>t</w:t>
       </w:r>
       <w:bookmarkEnd w:id="5"/>
+      <w:proofErr w:type="spellEnd"/>
     </w:p>
     <w:p/>
     <w:tbl>
@@ -2450,6 +2588,7 @@
                 <w:color w:val="auto"/>
               </w:rPr>
             </w:pPr>
+            <w:proofErr w:type="spellStart"/>
             <w:r>
               <w:rPr>
                 <w:rFonts w:asciiTheme="minorHAnsi" w:eastAsiaTheme="minorEastAsia" w:hAnsiTheme="minorHAnsi" w:cstheme="minorBidi"/>
@@ -2457,6 +2596,7 @@
               </w:rPr>
               <w:t>Description</w:t>
             </w:r>
+            <w:proofErr w:type="spellEnd"/>
           </w:p>
         </w:tc>
         <w:tc>
@@ -2472,6 +2612,7 @@
                 <w:color w:val="auto"/>
               </w:rPr>
             </w:pPr>
+            <w:proofErr w:type="spellStart"/>
             <w:r>
               <w:rPr>
                 <w:rFonts w:asciiTheme="minorHAnsi" w:eastAsiaTheme="minorEastAsia" w:hAnsiTheme="minorHAnsi" w:cstheme="minorBidi"/>
@@ -2479,6 +2620,7 @@
               </w:rPr>
               <w:t>Result</w:t>
             </w:r>
+            <w:proofErr w:type="spellEnd"/>
           </w:p>
         </w:tc>
         <w:tc>
@@ -2499,8 +2641,33 @@
                 <w:rFonts w:asciiTheme="minorHAnsi" w:eastAsiaTheme="minorEastAsia" w:hAnsiTheme="minorHAnsi" w:cstheme="minorBidi"/>
                 <w:color w:val="auto"/>
               </w:rPr>
-              <w:t>Bug Detection Effectivenes</w:t>
-            </w:r>
+              <w:t xml:space="preserve">Bug </w:t>
+            </w:r>
+            <w:proofErr w:type="spellStart"/>
+            <w:r>
+              <w:rPr>
+                <w:rFonts w:asciiTheme="minorHAnsi" w:eastAsiaTheme="minorEastAsia" w:hAnsiTheme="minorHAnsi" w:cstheme="minorBidi"/>
+                <w:color w:val="auto"/>
+              </w:rPr>
+              <w:t>Detection</w:t>
+            </w:r>
+            <w:proofErr w:type="spellEnd"/>
+            <w:r>
+              <w:rPr>
+                <w:rFonts w:asciiTheme="minorHAnsi" w:eastAsiaTheme="minorEastAsia" w:hAnsiTheme="minorHAnsi" w:cstheme="minorBidi"/>
+                <w:color w:val="auto"/>
+              </w:rPr>
+              <w:t xml:space="preserve"> </w:t>
+            </w:r>
+            <w:proofErr w:type="spellStart"/>
+            <w:r>
+              <w:rPr>
+                <w:rFonts w:asciiTheme="minorHAnsi" w:eastAsiaTheme="minorEastAsia" w:hAnsiTheme="minorHAnsi" w:cstheme="minorBidi"/>
+                <w:color w:val="auto"/>
+              </w:rPr>
+              <w:t>Effectivenes</w:t>
+            </w:r>
+            <w:proofErr w:type="spellEnd"/>
           </w:p>
         </w:tc>
       </w:tr>
@@ -2787,14 +2954,15 @@
     <w:tbl>
       <w:tblPr>
         <w:tblStyle w:val="Listamedia2-nfasis1"/>
-        <w:tblW w:w="5374" w:type="pct"/>
+        <w:tblW w:w="5362" w:type="pct"/>
+        <w:tblInd w:w="10" w:type="dxa"/>
         <w:tblLook w:val="04A0" w:firstRow="1" w:lastRow="0" w:firstColumn="1" w:lastColumn="0" w:noHBand="0" w:noVBand="1"/>
       </w:tblPr>
       <w:tblGrid>
         <w:gridCol w:w="1513"/>
-        <w:gridCol w:w="3049"/>
-        <w:gridCol w:w="2808"/>
-        <w:gridCol w:w="1770"/>
+        <w:gridCol w:w="3041"/>
+        <w:gridCol w:w="2800"/>
+        <w:gridCol w:w="1766"/>
       </w:tblGrid>
       <w:tr>
         <w:trPr>
@@ -2804,7 +2972,7 @@
         <w:tc>
           <w:tcPr>
             <w:cnfStyle w:val="001000000100" w:firstRow="0" w:lastRow="0" w:firstColumn="1" w:lastColumn="0" w:oddVBand="0" w:evenVBand="0" w:oddHBand="0" w:evenHBand="0" w:firstRowFirstColumn="1" w:firstRowLastColumn="0" w:lastRowFirstColumn="0" w:lastRowLastColumn="0"/>
-            <w:tcW w:w="828" w:type="pct"/>
+            <w:tcW w:w="830" w:type="pct"/>
             <w:noWrap/>
           </w:tcPr>
           <w:p>
@@ -2825,7 +2993,7 @@
         </w:tc>
         <w:tc>
           <w:tcPr>
-            <w:tcW w:w="1668" w:type="pct"/>
+            <w:tcW w:w="1667" w:type="pct"/>
           </w:tcPr>
           <w:p>
             <w:pPr>
@@ -2836,6 +3004,7 @@
                 <w:color w:val="auto"/>
               </w:rPr>
             </w:pPr>
+            <w:proofErr w:type="spellStart"/>
             <w:r>
               <w:rPr>
                 <w:rFonts w:asciiTheme="minorHAnsi" w:eastAsiaTheme="minorEastAsia" w:hAnsiTheme="minorHAnsi" w:cstheme="minorBidi"/>
@@ -2843,11 +3012,12 @@
               </w:rPr>
               <w:t>Description</w:t>
             </w:r>
-          </w:p>
-        </w:tc>
-        <w:tc>
-          <w:tcPr>
-            <w:tcW w:w="1536" w:type="pct"/>
+            <w:proofErr w:type="spellEnd"/>
+          </w:p>
+        </w:tc>
+        <w:tc>
+          <w:tcPr>
+            <w:tcW w:w="1535" w:type="pct"/>
           </w:tcPr>
           <w:p>
             <w:pPr>
@@ -2858,6 +3028,7 @@
                 <w:color w:val="auto"/>
               </w:rPr>
             </w:pPr>
+            <w:proofErr w:type="spellStart"/>
             <w:r>
               <w:rPr>
                 <w:rFonts w:asciiTheme="minorHAnsi" w:eastAsiaTheme="minorEastAsia" w:hAnsiTheme="minorHAnsi" w:cstheme="minorBidi"/>
@@ -2865,6 +3036,7 @@
               </w:rPr>
               <w:t>Result</w:t>
             </w:r>
+            <w:proofErr w:type="spellEnd"/>
           </w:p>
         </w:tc>
         <w:tc>
@@ -2885,8 +3057,33 @@
                 <w:rFonts w:asciiTheme="minorHAnsi" w:eastAsiaTheme="minorEastAsia" w:hAnsiTheme="minorHAnsi" w:cstheme="minorBidi"/>
                 <w:color w:val="auto"/>
               </w:rPr>
-              <w:t>Bug Detection Effectivenes</w:t>
-            </w:r>
+              <w:t xml:space="preserve">Bug </w:t>
+            </w:r>
+            <w:proofErr w:type="spellStart"/>
+            <w:r>
+              <w:rPr>
+                <w:rFonts w:asciiTheme="minorHAnsi" w:eastAsiaTheme="minorEastAsia" w:hAnsiTheme="minorHAnsi" w:cstheme="minorBidi"/>
+                <w:color w:val="auto"/>
+              </w:rPr>
+              <w:t>Detection</w:t>
+            </w:r>
+            <w:proofErr w:type="spellEnd"/>
+            <w:r>
+              <w:rPr>
+                <w:rFonts w:asciiTheme="minorHAnsi" w:eastAsiaTheme="minorEastAsia" w:hAnsiTheme="minorHAnsi" w:cstheme="minorBidi"/>
+                <w:color w:val="auto"/>
+              </w:rPr>
+              <w:t xml:space="preserve"> </w:t>
+            </w:r>
+            <w:proofErr w:type="spellStart"/>
+            <w:r>
+              <w:rPr>
+                <w:rFonts w:asciiTheme="minorHAnsi" w:eastAsiaTheme="minorEastAsia" w:hAnsiTheme="minorHAnsi" w:cstheme="minorBidi"/>
+                <w:color w:val="auto"/>
+              </w:rPr>
+              <w:t>Effectivenes</w:t>
+            </w:r>
+            <w:proofErr w:type="spellEnd"/>
           </w:p>
         </w:tc>
       </w:tr>
@@ -2898,7 +3095,7 @@
         <w:tc>
           <w:tcPr>
             <w:cnfStyle w:val="001000000000" w:firstRow="0" w:lastRow="0" w:firstColumn="1" w:lastColumn="0" w:oddVBand="0" w:evenVBand="0" w:oddHBand="0" w:evenHBand="0" w:firstRowFirstColumn="0" w:firstRowLastColumn="0" w:lastRowFirstColumn="0" w:lastRowLastColumn="0"/>
-            <w:tcW w:w="828" w:type="pct"/>
+            <w:tcW w:w="830" w:type="pct"/>
             <w:noWrap/>
             <w:vAlign w:val="center"/>
           </w:tcPr>
@@ -2922,13 +3119,13 @@
                 <w:rFonts w:asciiTheme="minorHAnsi" w:eastAsiaTheme="minorEastAsia" w:hAnsiTheme="minorHAnsi" w:cstheme="minorBidi"/>
                 <w:color w:val="auto"/>
               </w:rPr>
-              <w:t>4</w:t>
-            </w:r>
-          </w:p>
-        </w:tc>
-        <w:tc>
-          <w:tcPr>
-            <w:tcW w:w="1668" w:type="pct"/>
+              <w:t>3</w:t>
+            </w:r>
+          </w:p>
+        </w:tc>
+        <w:tc>
+          <w:tcPr>
+            <w:tcW w:w="1667" w:type="pct"/>
             <w:vAlign w:val="center"/>
           </w:tcPr>
           <w:p>
@@ -2961,7 +3158,7 @@
         </w:tc>
         <w:tc>
           <w:tcPr>
-            <w:tcW w:w="1536" w:type="pct"/>
+            <w:tcW w:w="1535" w:type="pct"/>
             <w:vAlign w:val="center"/>
           </w:tcPr>
           <w:p>
@@ -3033,7 +3230,7 @@
         <w:tc>
           <w:tcPr>
             <w:cnfStyle w:val="001000000000" w:firstRow="0" w:lastRow="0" w:firstColumn="1" w:lastColumn="0" w:oddVBand="0" w:evenVBand="0" w:oddHBand="0" w:evenHBand="0" w:firstRowFirstColumn="0" w:firstRowLastColumn="0" w:lastRowFirstColumn="0" w:lastRowLastColumn="0"/>
-            <w:tcW w:w="828" w:type="pct"/>
+            <w:tcW w:w="830" w:type="pct"/>
             <w:noWrap/>
             <w:vAlign w:val="center"/>
           </w:tcPr>
@@ -3050,13 +3247,20 @@
                 <w:rFonts w:asciiTheme="minorHAnsi" w:eastAsiaTheme="minorEastAsia" w:hAnsiTheme="minorHAnsi" w:cstheme="minorBidi"/>
                 <w:color w:val="auto"/>
               </w:rPr>
-              <w:t>TC-05</w:t>
-            </w:r>
-          </w:p>
-        </w:tc>
-        <w:tc>
-          <w:tcPr>
-            <w:tcW w:w="1668" w:type="pct"/>
+              <w:t>TC-0</w:t>
+            </w:r>
+            <w:r>
+              <w:rPr>
+                <w:rFonts w:asciiTheme="minorHAnsi" w:eastAsiaTheme="minorEastAsia" w:hAnsiTheme="minorHAnsi" w:cstheme="minorBidi"/>
+                <w:color w:val="auto"/>
+              </w:rPr>
+              <w:t>4</w:t>
+            </w:r>
+          </w:p>
+        </w:tc>
+        <w:tc>
+          <w:tcPr>
+            <w:tcW w:w="1667" w:type="pct"/>
             <w:vAlign w:val="center"/>
           </w:tcPr>
           <w:p>
@@ -3079,7 +3283,7 @@
         </w:tc>
         <w:tc>
           <w:tcPr>
-            <w:tcW w:w="1536" w:type="pct"/>
+            <w:tcW w:w="1535" w:type="pct"/>
             <w:vAlign w:val="center"/>
           </w:tcPr>
           <w:p>
@@ -3136,7 +3340,7 @@
         <w:tc>
           <w:tcPr>
             <w:cnfStyle w:val="001000000000" w:firstRow="0" w:lastRow="0" w:firstColumn="1" w:lastColumn="0" w:oddVBand="0" w:evenVBand="0" w:oddHBand="0" w:evenHBand="0" w:firstRowFirstColumn="0" w:firstRowLastColumn="0" w:lastRowFirstColumn="0" w:lastRowLastColumn="0"/>
-            <w:tcW w:w="828" w:type="pct"/>
+            <w:tcW w:w="830" w:type="pct"/>
             <w:noWrap/>
             <w:vAlign w:val="center"/>
           </w:tcPr>
@@ -3148,11 +3352,34 @@
                 <w:color w:val="auto"/>
               </w:rPr>
             </w:pPr>
-          </w:p>
-        </w:tc>
-        <w:tc>
-          <w:tcPr>
-            <w:tcW w:w="1668" w:type="pct"/>
+            <w:r>
+              <w:rPr>
+                <w:rFonts w:asciiTheme="minorHAnsi" w:eastAsiaTheme="minorEastAsia" w:hAnsiTheme="minorHAnsi" w:cstheme="minorBidi"/>
+                <w:color w:val="auto"/>
+              </w:rPr>
+              <w:t>TC-0</w:t>
+            </w:r>
+            <w:r>
+              <w:rPr>
+                <w:rFonts w:asciiTheme="minorHAnsi" w:eastAsiaTheme="minorEastAsia" w:hAnsiTheme="minorHAnsi" w:cstheme="minorBidi"/>
+                <w:color w:val="auto"/>
+              </w:rPr>
+              <w:t>5</w:t>
+            </w:r>
+          </w:p>
+          <w:p>
+            <w:pPr>
+              <w:jc w:val="center"/>
+              <w:rPr>
+                <w:rFonts w:asciiTheme="minorHAnsi" w:eastAsiaTheme="minorEastAsia" w:hAnsiTheme="minorHAnsi" w:cstheme="minorBidi"/>
+                <w:color w:val="auto"/>
+              </w:rPr>
+            </w:pPr>
+          </w:p>
+        </w:tc>
+        <w:tc>
+          <w:tcPr>
+            <w:tcW w:w="1667" w:type="pct"/>
             <w:vAlign w:val="center"/>
           </w:tcPr>
           <w:p>
@@ -3165,155 +3392,66 @@
                 <w:lang w:val="en-GB"/>
               </w:rPr>
             </w:pPr>
-          </w:p>
-        </w:tc>
-        <w:tc>
-          <w:tcPr>
-            <w:tcW w:w="1536" w:type="pct"/>
-            <w:vAlign w:val="center"/>
-          </w:tcPr>
-          <w:p>
-            <w:pPr>
-              <w:jc w:val="center"/>
-              <w:cnfStyle w:val="000000100000" w:firstRow="0" w:lastRow="0" w:firstColumn="0" w:lastColumn="0" w:oddVBand="0" w:evenVBand="0" w:oddHBand="1" w:evenHBand="0" w:firstRowFirstColumn="0" w:firstRowLastColumn="0" w:lastRowFirstColumn="0" w:lastRowLastColumn="0"/>
+            <w:r>
               <w:rPr>
                 <w:rFonts w:asciiTheme="minorHAnsi" w:eastAsiaTheme="minorEastAsia" w:hAnsiTheme="minorHAnsi" w:cstheme="minorBidi"/>
                 <w:color w:val="auto"/>
                 <w:lang w:val="en-GB"/>
               </w:rPr>
-            </w:pPr>
-          </w:p>
-        </w:tc>
-        <w:tc>
-          <w:tcPr>
-            <w:tcW w:w="968" w:type="pct"/>
-            <w:vAlign w:val="center"/>
-          </w:tcPr>
-          <w:p>
-            <w:pPr>
-              <w:jc w:val="center"/>
-              <w:cnfStyle w:val="000000100000" w:firstRow="0" w:lastRow="0" w:firstColumn="0" w:lastColumn="0" w:oddVBand="0" w:evenVBand="0" w:oddHBand="1" w:evenHBand="0" w:firstRowFirstColumn="0" w:firstRowLastColumn="0" w:lastRowFirstColumn="0" w:lastRowLastColumn="0"/>
+              <w:t xml:space="preserve">Access an airport with </w:t>
+            </w:r>
+            <w:r>
               <w:rPr>
                 <w:rFonts w:asciiTheme="minorHAnsi" w:eastAsiaTheme="minorEastAsia" w:hAnsiTheme="minorHAnsi" w:cstheme="minorBidi"/>
                 <w:color w:val="auto"/>
                 <w:lang w:val="en-GB"/>
               </w:rPr>
-            </w:pPr>
-          </w:p>
-        </w:tc>
-      </w:tr>
-      <w:tr>
-        <w:trPr>
-          <w:trHeight w:val="300"/>
-        </w:trPr>
-        <w:tc>
-          <w:tcPr>
-            <w:cnfStyle w:val="001000000000" w:firstRow="0" w:lastRow="0" w:firstColumn="1" w:lastColumn="0" w:oddVBand="0" w:evenVBand="0" w:oddHBand="0" w:evenHBand="0" w:firstRowFirstColumn="0" w:firstRowLastColumn="0" w:lastRowFirstColumn="0" w:lastRowLastColumn="0"/>
-            <w:tcW w:w="1513" w:type="dxa"/>
-            <w:noWrap/>
-            <w:vAlign w:val="center"/>
-          </w:tcPr>
-          <w:p>
-            <w:pPr>
-              <w:jc w:val="center"/>
-              <w:rPr>
-                <w:rFonts w:asciiTheme="minorHAnsi" w:eastAsiaTheme="minorEastAsia" w:hAnsiTheme="minorHAnsi" w:cstheme="minorBidi"/>
-                <w:color w:val="auto"/>
-              </w:rPr>
-            </w:pPr>
-            <w:r>
-              <w:rPr>
-                <w:rFonts w:asciiTheme="minorHAnsi" w:eastAsiaTheme="minorEastAsia" w:hAnsiTheme="minorHAnsi" w:cstheme="minorBidi"/>
-                <w:color w:val="auto"/>
-              </w:rPr>
-              <w:t>TC-06</w:t>
-            </w:r>
-          </w:p>
-          <w:p>
-            <w:pPr>
-              <w:jc w:val="center"/>
-              <w:rPr>
-                <w:rFonts w:asciiTheme="minorHAnsi" w:eastAsiaTheme="minorEastAsia" w:hAnsiTheme="minorHAnsi" w:cstheme="minorBidi"/>
-                <w:color w:val="auto"/>
-              </w:rPr>
-            </w:pPr>
-          </w:p>
-        </w:tc>
-        <w:tc>
-          <w:tcPr>
-            <w:tcW w:w="3049" w:type="dxa"/>
-            <w:vAlign w:val="center"/>
-          </w:tcPr>
-          <w:p>
-            <w:pPr>
-              <w:jc w:val="center"/>
-              <w:cnfStyle w:val="000000000000" w:firstRow="0" w:lastRow="0" w:firstColumn="0" w:lastColumn="0" w:oddVBand="0" w:evenVBand="0" w:oddHBand="0" w:evenHBand="0" w:firstRowFirstColumn="0" w:firstRowLastColumn="0" w:lastRowFirstColumn="0" w:lastRowLastColumn="0"/>
+              <w:t>non-existing</w:t>
+            </w:r>
+            <w:r>
               <w:rPr>
                 <w:rFonts w:asciiTheme="minorHAnsi" w:eastAsiaTheme="minorEastAsia" w:hAnsiTheme="minorHAnsi" w:cstheme="minorBidi"/>
                 <w:color w:val="auto"/>
                 <w:lang w:val="en-GB"/>
               </w:rPr>
-            </w:pPr>
-            <w:r>
+              <w:t xml:space="preserve"> ID</w:t>
+            </w:r>
+          </w:p>
+        </w:tc>
+        <w:tc>
+          <w:tcPr>
+            <w:tcW w:w="1535" w:type="pct"/>
+            <w:vAlign w:val="center"/>
+          </w:tcPr>
+          <w:p>
+            <w:pPr>
+              <w:jc w:val="center"/>
+              <w:cnfStyle w:val="000000100000" w:firstRow="0" w:lastRow="0" w:firstColumn="0" w:lastColumn="0" w:oddVBand="0" w:evenVBand="0" w:oddHBand="1" w:evenHBand="0" w:firstRowFirstColumn="0" w:firstRowLastColumn="0" w:lastRowFirstColumn="0" w:lastRowLastColumn="0"/>
               <w:rPr>
                 <w:rFonts w:asciiTheme="minorHAnsi" w:eastAsiaTheme="minorEastAsia" w:hAnsiTheme="minorHAnsi" w:cstheme="minorBidi"/>
                 <w:color w:val="auto"/>
                 <w:lang w:val="en-GB"/>
               </w:rPr>
-              <w:t xml:space="preserve">Access an airport with </w:t>
-            </w:r>
+            </w:pPr>
             <w:r>
               <w:rPr>
                 <w:rFonts w:asciiTheme="minorHAnsi" w:eastAsiaTheme="minorEastAsia" w:hAnsiTheme="minorHAnsi" w:cstheme="minorBidi"/>
                 <w:color w:val="auto"/>
                 <w:lang w:val="en-GB"/>
               </w:rPr>
-              <w:t>non-existing</w:t>
-            </w:r>
-            <w:r>
-              <w:rPr>
-                <w:rFonts w:asciiTheme="minorHAnsi" w:eastAsiaTheme="minorEastAsia" w:hAnsiTheme="minorHAnsi" w:cstheme="minorBidi"/>
-                <w:color w:val="auto"/>
-                <w:lang w:val="en-GB"/>
-              </w:rPr>
-              <w:t xml:space="preserve"> ID</w:t>
-            </w:r>
-          </w:p>
-        </w:tc>
-        <w:tc>
-          <w:tcPr>
-            <w:tcW w:w="2808" w:type="dxa"/>
+              <w:t>Access is denied</w:t>
+            </w:r>
+          </w:p>
+        </w:tc>
+        <w:tc>
+          <w:tcPr>
+            <w:tcW w:w="968" w:type="pct"/>
             <w:vAlign w:val="center"/>
           </w:tcPr>
           <w:p>
             <w:pPr>
               <w:jc w:val="center"/>
-              <w:cnfStyle w:val="000000000000" w:firstRow="0" w:lastRow="0" w:firstColumn="0" w:lastColumn="0" w:oddVBand="0" w:evenVBand="0" w:oddHBand="0" w:evenHBand="0" w:firstRowFirstColumn="0" w:firstRowLastColumn="0" w:lastRowFirstColumn="0" w:lastRowLastColumn="0"/>
-              <w:rPr>
-                <w:rFonts w:asciiTheme="minorHAnsi" w:eastAsiaTheme="minorEastAsia" w:hAnsiTheme="minorHAnsi" w:cstheme="minorBidi"/>
-                <w:color w:val="auto"/>
-                <w:lang w:val="en-GB"/>
-              </w:rPr>
-            </w:pPr>
-            <w:r>
-              <w:rPr>
-                <w:rFonts w:asciiTheme="minorHAnsi" w:eastAsiaTheme="minorEastAsia" w:hAnsiTheme="minorHAnsi" w:cstheme="minorBidi"/>
-                <w:color w:val="auto"/>
-                <w:lang w:val="en-GB"/>
-              </w:rPr>
-              <w:t>Access is denied</w:t>
-            </w:r>
-          </w:p>
-        </w:tc>
-        <w:tc>
-          <w:tcPr>
-            <w:tcW w:w="1770" w:type="dxa"/>
-            <w:vAlign w:val="center"/>
-          </w:tcPr>
-          <w:p>
-            <w:pPr>
-              <w:jc w:val="center"/>
-              <w:cnfStyle w:val="000000000000" w:firstRow="0" w:lastRow="0" w:firstColumn="0" w:lastColumn="0" w:oddVBand="0" w:evenVBand="0" w:oddHBand="0" w:evenHBand="0" w:firstRowFirstColumn="0" w:firstRowLastColumn="0" w:lastRowFirstColumn="0" w:lastRowLastColumn="0"/>
+              <w:cnfStyle w:val="000000100000" w:firstRow="0" w:lastRow="0" w:firstColumn="0" w:lastColumn="0" w:oddVBand="0" w:evenVBand="0" w:oddHBand="1" w:evenHBand="0" w:firstRowFirstColumn="0" w:firstRowLastColumn="0" w:lastRowFirstColumn="0" w:lastRowLastColumn="0"/>
               <w:rPr>
                 <w:rFonts w:asciiTheme="minorHAnsi" w:eastAsiaTheme="minorEastAsia" w:hAnsiTheme="minorHAnsi" w:cstheme="minorBidi"/>
                 <w:color w:val="auto"/>
@@ -3342,6 +3480,7 @@
         </w:rPr>
       </w:pPr>
       <w:bookmarkStart w:id="7" w:name="_Toc209541293"/>
+      <w:proofErr w:type="spellStart"/>
       <w:r>
         <w:rPr>
           <w:sz w:val="28"/>
@@ -3350,6 +3489,7 @@
         <w:t>Update</w:t>
       </w:r>
       <w:bookmarkEnd w:id="7"/>
+      <w:proofErr w:type="spellEnd"/>
     </w:p>
     <w:p/>
     <w:tbl>
@@ -3404,6 +3544,7 @@
                 <w:color w:val="auto"/>
               </w:rPr>
             </w:pPr>
+            <w:proofErr w:type="spellStart"/>
             <w:r>
               <w:rPr>
                 <w:rFonts w:asciiTheme="minorHAnsi" w:eastAsiaTheme="minorEastAsia" w:hAnsiTheme="minorHAnsi" w:cstheme="minorBidi"/>
@@ -3411,6 +3552,7 @@
               </w:rPr>
               <w:t>Description</w:t>
             </w:r>
+            <w:proofErr w:type="spellEnd"/>
           </w:p>
         </w:tc>
         <w:tc>
@@ -3426,6 +3568,7 @@
                 <w:color w:val="auto"/>
               </w:rPr>
             </w:pPr>
+            <w:proofErr w:type="spellStart"/>
             <w:r>
               <w:rPr>
                 <w:rFonts w:asciiTheme="minorHAnsi" w:eastAsiaTheme="minorEastAsia" w:hAnsiTheme="minorHAnsi" w:cstheme="minorBidi"/>
@@ -3433,6 +3576,7 @@
               </w:rPr>
               <w:t>Result</w:t>
             </w:r>
+            <w:proofErr w:type="spellEnd"/>
           </w:p>
         </w:tc>
         <w:tc>
@@ -3453,8 +3597,33 @@
                 <w:rFonts w:asciiTheme="minorHAnsi" w:eastAsiaTheme="minorEastAsia" w:hAnsiTheme="minorHAnsi" w:cstheme="minorBidi"/>
                 <w:color w:val="auto"/>
               </w:rPr>
-              <w:t>Bug Detection Effectivenes</w:t>
-            </w:r>
+              <w:t xml:space="preserve">Bug </w:t>
+            </w:r>
+            <w:proofErr w:type="spellStart"/>
+            <w:r>
+              <w:rPr>
+                <w:rFonts w:asciiTheme="minorHAnsi" w:eastAsiaTheme="minorEastAsia" w:hAnsiTheme="minorHAnsi" w:cstheme="minorBidi"/>
+                <w:color w:val="auto"/>
+              </w:rPr>
+              <w:t>Detection</w:t>
+            </w:r>
+            <w:proofErr w:type="spellEnd"/>
+            <w:r>
+              <w:rPr>
+                <w:rFonts w:asciiTheme="minorHAnsi" w:eastAsiaTheme="minorEastAsia" w:hAnsiTheme="minorHAnsi" w:cstheme="minorBidi"/>
+                <w:color w:val="auto"/>
+              </w:rPr>
+              <w:t xml:space="preserve"> </w:t>
+            </w:r>
+            <w:proofErr w:type="spellStart"/>
+            <w:r>
+              <w:rPr>
+                <w:rFonts w:asciiTheme="minorHAnsi" w:eastAsiaTheme="minorEastAsia" w:hAnsiTheme="minorHAnsi" w:cstheme="minorBidi"/>
+                <w:color w:val="auto"/>
+              </w:rPr>
+              <w:t>Effectivenes</w:t>
+            </w:r>
+            <w:proofErr w:type="spellEnd"/>
           </w:p>
         </w:tc>
       </w:tr>
@@ -3491,7 +3660,14 @@
                 <w:rFonts w:asciiTheme="minorHAnsi" w:eastAsiaTheme="minorEastAsia" w:hAnsiTheme="minorHAnsi" w:cstheme="minorBidi"/>
                 <w:color w:val="auto"/>
               </w:rPr>
-              <w:t>07</w:t>
+              <w:t>0</w:t>
+            </w:r>
+            <w:r>
+              <w:rPr>
+                <w:rFonts w:asciiTheme="minorHAnsi" w:eastAsiaTheme="minorEastAsia" w:hAnsiTheme="minorHAnsi" w:cstheme="minorBidi"/>
+                <w:color w:val="auto"/>
+              </w:rPr>
+              <w:t>6</w:t>
             </w:r>
           </w:p>
         </w:tc>
@@ -3622,7 +3798,14 @@
                 <w:rFonts w:asciiTheme="minorHAnsi" w:eastAsiaTheme="minorEastAsia" w:hAnsiTheme="minorHAnsi" w:cstheme="minorBidi"/>
                 <w:color w:val="auto"/>
               </w:rPr>
-              <w:t>08</w:t>
+              <w:t>0</w:t>
+            </w:r>
+            <w:r>
+              <w:rPr>
+                <w:rFonts w:asciiTheme="minorHAnsi" w:eastAsiaTheme="minorEastAsia" w:hAnsiTheme="minorHAnsi" w:cstheme="minorBidi"/>
+                <w:color w:val="auto"/>
+              </w:rPr>
+              <w:t>7</w:t>
             </w:r>
           </w:p>
         </w:tc>
@@ -3754,7 +3937,14 @@
                 <w:rFonts w:asciiTheme="minorHAnsi" w:eastAsiaTheme="minorEastAsia" w:hAnsiTheme="minorHAnsi" w:cstheme="minorBidi"/>
                 <w:color w:val="auto"/>
               </w:rPr>
-              <w:t>09</w:t>
+              <w:t>0</w:t>
+            </w:r>
+            <w:r>
+              <w:rPr>
+                <w:rFonts w:asciiTheme="minorHAnsi" w:eastAsiaTheme="minorEastAsia" w:hAnsiTheme="minorHAnsi" w:cstheme="minorBidi"/>
+                <w:color w:val="auto"/>
+              </w:rPr>
+              <w:t>8</w:t>
             </w:r>
           </w:p>
         </w:tc>
@@ -3885,7 +4075,7 @@
                 <w:rFonts w:asciiTheme="minorHAnsi" w:eastAsiaTheme="minorEastAsia" w:hAnsiTheme="minorHAnsi" w:cstheme="minorBidi"/>
                 <w:color w:val="auto"/>
               </w:rPr>
-              <w:t>10</w:t>
+              <w:t>09</w:t>
             </w:r>
           </w:p>
         </w:tc>
@@ -3993,7 +4183,7 @@
         <w:tc>
           <w:tcPr>
             <w:cnfStyle w:val="001000000000" w:firstRow="0" w:lastRow="0" w:firstColumn="1" w:lastColumn="0" w:oddVBand="0" w:evenVBand="0" w:oddHBand="0" w:evenHBand="0" w:firstRowFirstColumn="0" w:firstRowLastColumn="0" w:lastRowFirstColumn="0" w:lastRowLastColumn="0"/>
-            <w:tcW w:w="1513" w:type="dxa"/>
+            <w:tcW w:w="828" w:type="pct"/>
             <w:noWrap/>
             <w:vAlign w:val="center"/>
           </w:tcPr>
@@ -4017,13 +4207,20 @@
                 <w:rFonts w:asciiTheme="minorHAnsi" w:eastAsiaTheme="minorEastAsia" w:hAnsiTheme="minorHAnsi" w:cstheme="minorBidi"/>
                 <w:color w:val="auto"/>
               </w:rPr>
-              <w:t>11</w:t>
-            </w:r>
-          </w:p>
-        </w:tc>
-        <w:tc>
-          <w:tcPr>
-            <w:tcW w:w="3049" w:type="dxa"/>
+              <w:t>1</w:t>
+            </w:r>
+            <w:r>
+              <w:rPr>
+                <w:rFonts w:asciiTheme="minorHAnsi" w:eastAsiaTheme="minorEastAsia" w:hAnsiTheme="minorHAnsi" w:cstheme="minorBidi"/>
+                <w:color w:val="auto"/>
+              </w:rPr>
+              <w:t>0</w:t>
+            </w:r>
+          </w:p>
+        </w:tc>
+        <w:tc>
+          <w:tcPr>
+            <w:tcW w:w="1668" w:type="pct"/>
             <w:vAlign w:val="center"/>
           </w:tcPr>
           <w:p>
@@ -4054,7 +4251,7 @@
         </w:tc>
         <w:tc>
           <w:tcPr>
-            <w:tcW w:w="2808" w:type="dxa"/>
+            <w:tcW w:w="1536" w:type="pct"/>
             <w:vAlign w:val="center"/>
           </w:tcPr>
           <w:p>
@@ -4095,7 +4292,7 @@
         </w:tc>
         <w:tc>
           <w:tcPr>
-            <w:tcW w:w="1770" w:type="dxa"/>
+            <w:tcW w:w="968" w:type="pct"/>
             <w:vAlign w:val="center"/>
           </w:tcPr>
           <w:p>
@@ -4126,7 +4323,7 @@
         <w:tc>
           <w:tcPr>
             <w:cnfStyle w:val="001000000000" w:firstRow="0" w:lastRow="0" w:firstColumn="1" w:lastColumn="0" w:oddVBand="0" w:evenVBand="0" w:oddHBand="0" w:evenHBand="0" w:firstRowFirstColumn="0" w:firstRowLastColumn="0" w:lastRowFirstColumn="0" w:lastRowLastColumn="0"/>
-            <w:tcW w:w="1513" w:type="dxa"/>
+            <w:tcW w:w="828" w:type="pct"/>
             <w:noWrap/>
             <w:vAlign w:val="center"/>
           </w:tcPr>
@@ -4150,13 +4347,20 @@
                 <w:rFonts w:asciiTheme="minorHAnsi" w:eastAsiaTheme="minorEastAsia" w:hAnsiTheme="minorHAnsi" w:cstheme="minorBidi"/>
                 <w:color w:val="auto"/>
               </w:rPr>
-              <w:t>12</w:t>
-            </w:r>
-          </w:p>
-        </w:tc>
-        <w:tc>
-          <w:tcPr>
-            <w:tcW w:w="3049" w:type="dxa"/>
+              <w:t>1</w:t>
+            </w:r>
+            <w:r>
+              <w:rPr>
+                <w:rFonts w:asciiTheme="minorHAnsi" w:eastAsiaTheme="minorEastAsia" w:hAnsiTheme="minorHAnsi" w:cstheme="minorBidi"/>
+                <w:color w:val="auto"/>
+              </w:rPr>
+              <w:t>1</w:t>
+            </w:r>
+          </w:p>
+        </w:tc>
+        <w:tc>
+          <w:tcPr>
+            <w:tcW w:w="1668" w:type="pct"/>
             <w:vAlign w:val="center"/>
           </w:tcPr>
           <w:p>
@@ -4187,7 +4391,7 @@
         </w:tc>
         <w:tc>
           <w:tcPr>
-            <w:tcW w:w="2808" w:type="dxa"/>
+            <w:tcW w:w="1536" w:type="pct"/>
             <w:vAlign w:val="center"/>
           </w:tcPr>
           <w:p>
@@ -4207,7 +4411,7 @@
         </w:tc>
         <w:tc>
           <w:tcPr>
-            <w:tcW w:w="1770" w:type="dxa"/>
+            <w:tcW w:w="968" w:type="pct"/>
             <w:vAlign w:val="center"/>
           </w:tcPr>
           <w:p>
@@ -4239,7 +4443,7 @@
         <w:tc>
           <w:tcPr>
             <w:cnfStyle w:val="001000000000" w:firstRow="0" w:lastRow="0" w:firstColumn="1" w:lastColumn="0" w:oddVBand="0" w:evenVBand="0" w:oddHBand="0" w:evenHBand="0" w:firstRowFirstColumn="0" w:firstRowLastColumn="0" w:lastRowFirstColumn="0" w:lastRowLastColumn="0"/>
-            <w:tcW w:w="1513" w:type="dxa"/>
+            <w:tcW w:w="828" w:type="pct"/>
             <w:noWrap/>
             <w:vAlign w:val="center"/>
           </w:tcPr>
@@ -4263,13 +4467,20 @@
                 <w:rFonts w:asciiTheme="minorHAnsi" w:eastAsiaTheme="minorEastAsia" w:hAnsiTheme="minorHAnsi" w:cstheme="minorBidi"/>
                 <w:color w:val="auto"/>
               </w:rPr>
-              <w:t>13</w:t>
-            </w:r>
-          </w:p>
-        </w:tc>
-        <w:tc>
-          <w:tcPr>
-            <w:tcW w:w="3049" w:type="dxa"/>
+              <w:t>1</w:t>
+            </w:r>
+            <w:r>
+              <w:rPr>
+                <w:rFonts w:asciiTheme="minorHAnsi" w:eastAsiaTheme="minorEastAsia" w:hAnsiTheme="minorHAnsi" w:cstheme="minorBidi"/>
+                <w:color w:val="auto"/>
+              </w:rPr>
+              <w:t>2</w:t>
+            </w:r>
+          </w:p>
+        </w:tc>
+        <w:tc>
+          <w:tcPr>
+            <w:tcW w:w="1668" w:type="pct"/>
             <w:vAlign w:val="center"/>
           </w:tcPr>
           <w:p>
@@ -4282,87 +4493,25 @@
                 <w:lang w:val="en-GB"/>
               </w:rPr>
             </w:pPr>
-          </w:p>
-        </w:tc>
-        <w:tc>
-          <w:tcPr>
-            <w:tcW w:w="2808" w:type="dxa"/>
-            <w:vAlign w:val="center"/>
-          </w:tcPr>
-          <w:p>
-            <w:pPr>
-              <w:jc w:val="center"/>
-              <w:cnfStyle w:val="000000100000" w:firstRow="0" w:lastRow="0" w:firstColumn="0" w:lastColumn="0" w:oddVBand="0" w:evenVBand="0" w:oddHBand="1" w:evenHBand="0" w:firstRowFirstColumn="0" w:firstRowLastColumn="0" w:lastRowFirstColumn="0" w:lastRowLastColumn="0"/>
+            <w:r>
               <w:rPr>
                 <w:rFonts w:ascii="Aptos" w:eastAsia="Aptos" w:hAnsi="Aptos" w:cs="Aptos"/>
                 <w:szCs w:val="24"/>
                 <w:lang w:val="en-GB"/>
               </w:rPr>
-            </w:pPr>
-          </w:p>
-        </w:tc>
-        <w:tc>
-          <w:tcPr>
-            <w:tcW w:w="1770" w:type="dxa"/>
+              <w:t>Update a non-existing airport</w:t>
+            </w:r>
+          </w:p>
+        </w:tc>
+        <w:tc>
+          <w:tcPr>
+            <w:tcW w:w="1536" w:type="pct"/>
             <w:vAlign w:val="center"/>
           </w:tcPr>
           <w:p>
             <w:pPr>
               <w:jc w:val="center"/>
               <w:cnfStyle w:val="000000100000" w:firstRow="0" w:lastRow="0" w:firstColumn="0" w:lastColumn="0" w:oddVBand="0" w:evenVBand="0" w:oddHBand="1" w:evenHBand="0" w:firstRowFirstColumn="0" w:firstRowLastColumn="0" w:lastRowFirstColumn="0" w:lastRowLastColumn="0"/>
-              <w:rPr>
-                <w:rFonts w:asciiTheme="minorHAnsi" w:eastAsiaTheme="minorEastAsia" w:hAnsiTheme="minorHAnsi" w:cstheme="minorBidi"/>
-                <w:color w:val="auto"/>
-                <w:lang w:val="en-GB"/>
-              </w:rPr>
-            </w:pPr>
-          </w:p>
-        </w:tc>
-      </w:tr>
-      <w:tr>
-        <w:trPr>
-          <w:trHeight w:val="300"/>
-        </w:trPr>
-        <w:tc>
-          <w:tcPr>
-            <w:cnfStyle w:val="001000000000" w:firstRow="0" w:lastRow="0" w:firstColumn="1" w:lastColumn="0" w:oddVBand="0" w:evenVBand="0" w:oddHBand="0" w:evenHBand="0" w:firstRowFirstColumn="0" w:firstRowLastColumn="0" w:lastRowFirstColumn="0" w:lastRowLastColumn="0"/>
-            <w:tcW w:w="1513" w:type="dxa"/>
-            <w:noWrap/>
-            <w:vAlign w:val="center"/>
-          </w:tcPr>
-          <w:p>
-            <w:pPr>
-              <w:jc w:val="center"/>
-              <w:rPr>
-                <w:rFonts w:asciiTheme="minorHAnsi" w:eastAsiaTheme="minorEastAsia" w:hAnsiTheme="minorHAnsi" w:cstheme="minorBidi"/>
-                <w:color w:val="auto"/>
-              </w:rPr>
-            </w:pPr>
-            <w:r>
-              <w:rPr>
-                <w:rFonts w:asciiTheme="minorHAnsi" w:eastAsiaTheme="minorEastAsia" w:hAnsiTheme="minorHAnsi" w:cstheme="minorBidi"/>
-                <w:color w:val="auto"/>
-              </w:rPr>
-              <w:t>TC-</w:t>
-            </w:r>
-            <w:r>
-              <w:rPr>
-                <w:rFonts w:asciiTheme="minorHAnsi" w:eastAsiaTheme="minorEastAsia" w:hAnsiTheme="minorHAnsi" w:cstheme="minorBidi"/>
-                <w:color w:val="auto"/>
-              </w:rPr>
-              <w:t>14</w:t>
-            </w:r>
-          </w:p>
-        </w:tc>
-        <w:tc>
-          <w:tcPr>
-            <w:tcW w:w="3049" w:type="dxa"/>
-            <w:vAlign w:val="center"/>
-          </w:tcPr>
-          <w:p>
-            <w:pPr>
-              <w:jc w:val="center"/>
-              <w:cnfStyle w:val="000000000000" w:firstRow="0" w:lastRow="0" w:firstColumn="0" w:lastColumn="0" w:oddVBand="0" w:evenVBand="0" w:oddHBand="0" w:evenHBand="0" w:firstRowFirstColumn="0" w:firstRowLastColumn="0" w:lastRowFirstColumn="0" w:lastRowLastColumn="0"/>
               <w:rPr>
                 <w:rFonts w:ascii="Aptos" w:eastAsia="Aptos" w:hAnsi="Aptos" w:cs="Aptos"/>
                 <w:szCs w:val="24"/>
@@ -4375,44 +4524,19 @@
                 <w:szCs w:val="24"/>
                 <w:lang w:val="en-GB"/>
               </w:rPr>
-              <w:t>Update a non-existing airport</w:t>
-            </w:r>
-          </w:p>
-        </w:tc>
-        <w:tc>
-          <w:tcPr>
-            <w:tcW w:w="2808" w:type="dxa"/>
+              <w:t>Access is denied</w:t>
+            </w:r>
+          </w:p>
+        </w:tc>
+        <w:tc>
+          <w:tcPr>
+            <w:tcW w:w="968" w:type="pct"/>
             <w:vAlign w:val="center"/>
           </w:tcPr>
           <w:p>
             <w:pPr>
               <w:jc w:val="center"/>
-              <w:cnfStyle w:val="000000000000" w:firstRow="0" w:lastRow="0" w:firstColumn="0" w:lastColumn="0" w:oddVBand="0" w:evenVBand="0" w:oddHBand="0" w:evenHBand="0" w:firstRowFirstColumn="0" w:firstRowLastColumn="0" w:lastRowFirstColumn="0" w:lastRowLastColumn="0"/>
-              <w:rPr>
-                <w:rFonts w:ascii="Aptos" w:eastAsia="Aptos" w:hAnsi="Aptos" w:cs="Aptos"/>
-                <w:szCs w:val="24"/>
-                <w:lang w:val="en-GB"/>
-              </w:rPr>
-            </w:pPr>
-            <w:r>
-              <w:rPr>
-                <w:rFonts w:ascii="Aptos" w:eastAsia="Aptos" w:hAnsi="Aptos" w:cs="Aptos"/>
-                <w:szCs w:val="24"/>
-                <w:lang w:val="en-GB"/>
-              </w:rPr>
-              <w:t>Access is denied</w:t>
-            </w:r>
-          </w:p>
-        </w:tc>
-        <w:tc>
-          <w:tcPr>
-            <w:tcW w:w="1770" w:type="dxa"/>
-            <w:vAlign w:val="center"/>
-          </w:tcPr>
-          <w:p>
-            <w:pPr>
-              <w:jc w:val="center"/>
-              <w:cnfStyle w:val="000000000000" w:firstRow="0" w:lastRow="0" w:firstColumn="0" w:lastColumn="0" w:oddVBand="0" w:evenVBand="0" w:oddHBand="0" w:evenHBand="0" w:firstRowFirstColumn="0" w:firstRowLastColumn="0" w:lastRowFirstColumn="0" w:lastRowLastColumn="0"/>
+              <w:cnfStyle w:val="000000100000" w:firstRow="0" w:lastRow="0" w:firstColumn="0" w:lastColumn="0" w:oddVBand="0" w:evenVBand="0" w:oddHBand="1" w:evenHBand="0" w:firstRowFirstColumn="0" w:firstRowLastColumn="0" w:lastRowFirstColumn="0" w:lastRowLastColumn="0"/>
               <w:rPr>
                 <w:rFonts w:asciiTheme="minorHAnsi" w:eastAsiaTheme="minorEastAsia" w:hAnsiTheme="minorHAnsi" w:cstheme="minorBidi"/>
                 <w:color w:val="auto"/>
@@ -4543,6 +4667,7 @@
                 <w:color w:val="auto"/>
               </w:rPr>
             </w:pPr>
+            <w:proofErr w:type="spellStart"/>
             <w:r>
               <w:rPr>
                 <w:rFonts w:asciiTheme="minorHAnsi" w:eastAsiaTheme="minorEastAsia" w:hAnsiTheme="minorHAnsi" w:cstheme="minorBidi"/>
@@ -4550,6 +4675,7 @@
               </w:rPr>
               <w:t>Description</w:t>
             </w:r>
+            <w:proofErr w:type="spellEnd"/>
           </w:p>
         </w:tc>
         <w:tc>
@@ -4565,6 +4691,7 @@
                 <w:color w:val="auto"/>
               </w:rPr>
             </w:pPr>
+            <w:proofErr w:type="spellStart"/>
             <w:r>
               <w:rPr>
                 <w:rFonts w:asciiTheme="minorHAnsi" w:eastAsiaTheme="minorEastAsia" w:hAnsiTheme="minorHAnsi" w:cstheme="minorBidi"/>
@@ -4572,6 +4699,7 @@
               </w:rPr>
               <w:t>Result</w:t>
             </w:r>
+            <w:proofErr w:type="spellEnd"/>
           </w:p>
         </w:tc>
         <w:tc>
@@ -4592,8 +4720,33 @@
                 <w:rFonts w:asciiTheme="minorHAnsi" w:eastAsiaTheme="minorEastAsia" w:hAnsiTheme="minorHAnsi" w:cstheme="minorBidi"/>
                 <w:color w:val="auto"/>
               </w:rPr>
-              <w:t>Bug Detection Effectivenes</w:t>
-            </w:r>
+              <w:t xml:space="preserve">Bug </w:t>
+            </w:r>
+            <w:proofErr w:type="spellStart"/>
+            <w:r>
+              <w:rPr>
+                <w:rFonts w:asciiTheme="minorHAnsi" w:eastAsiaTheme="minorEastAsia" w:hAnsiTheme="minorHAnsi" w:cstheme="minorBidi"/>
+                <w:color w:val="auto"/>
+              </w:rPr>
+              <w:t>Detection</w:t>
+            </w:r>
+            <w:proofErr w:type="spellEnd"/>
+            <w:r>
+              <w:rPr>
+                <w:rFonts w:asciiTheme="minorHAnsi" w:eastAsiaTheme="minorEastAsia" w:hAnsiTheme="minorHAnsi" w:cstheme="minorBidi"/>
+                <w:color w:val="auto"/>
+              </w:rPr>
+              <w:t xml:space="preserve"> </w:t>
+            </w:r>
+            <w:proofErr w:type="spellStart"/>
+            <w:r>
+              <w:rPr>
+                <w:rFonts w:asciiTheme="minorHAnsi" w:eastAsiaTheme="minorEastAsia" w:hAnsiTheme="minorHAnsi" w:cstheme="minorBidi"/>
+                <w:color w:val="auto"/>
+              </w:rPr>
+              <w:t>Effectivenes</w:t>
+            </w:r>
+            <w:proofErr w:type="spellEnd"/>
           </w:p>
         </w:tc>
       </w:tr>
@@ -4622,7 +4775,14 @@
                 <w:rFonts w:asciiTheme="minorHAnsi" w:eastAsiaTheme="minorEastAsia" w:hAnsiTheme="minorHAnsi" w:cstheme="minorBidi"/>
                 <w:color w:val="auto"/>
               </w:rPr>
-              <w:t>TC-15</w:t>
+              <w:t>TC-1</w:t>
+            </w:r>
+            <w:r>
+              <w:rPr>
+                <w:rFonts w:asciiTheme="minorHAnsi" w:eastAsiaTheme="minorEastAsia" w:hAnsiTheme="minorHAnsi" w:cstheme="minorBidi"/>
+                <w:color w:val="auto"/>
+              </w:rPr>
+              <w:t>3</w:t>
             </w:r>
           </w:p>
         </w:tc>
@@ -4722,7 +4882,14 @@
                 <w:rFonts w:asciiTheme="minorHAnsi" w:eastAsiaTheme="minorEastAsia" w:hAnsiTheme="minorHAnsi" w:cstheme="minorBidi"/>
                 <w:color w:val="auto"/>
               </w:rPr>
-              <w:t>TC-16</w:t>
+              <w:t>TC-1</w:t>
+            </w:r>
+            <w:r>
+              <w:rPr>
+                <w:rFonts w:asciiTheme="minorHAnsi" w:eastAsiaTheme="minorEastAsia" w:hAnsiTheme="minorHAnsi" w:cstheme="minorBidi"/>
+                <w:color w:val="auto"/>
+              </w:rPr>
+              <w:t>4</w:t>
             </w:r>
           </w:p>
         </w:tc>
@@ -4823,8 +4990,14 @@
                 <w:rFonts w:asciiTheme="minorHAnsi" w:eastAsiaTheme="minorEastAsia" w:hAnsiTheme="minorHAnsi" w:cstheme="minorBidi"/>
                 <w:color w:val="auto"/>
               </w:rPr>
-              <w:lastRenderedPageBreak/>
-              <w:t>TC-17</w:t>
+              <w:t>TC-1</w:t>
+            </w:r>
+            <w:r>
+              <w:rPr>
+                <w:rFonts w:asciiTheme="minorHAnsi" w:eastAsiaTheme="minorEastAsia" w:hAnsiTheme="minorHAnsi" w:cstheme="minorBidi"/>
+                <w:color w:val="auto"/>
+              </w:rPr>
+              <w:t>5</w:t>
             </w:r>
           </w:p>
         </w:tc>
@@ -4924,7 +5097,15 @@
                 <w:rFonts w:asciiTheme="minorHAnsi" w:eastAsiaTheme="minorEastAsia" w:hAnsiTheme="minorHAnsi" w:cstheme="minorBidi"/>
                 <w:color w:val="auto"/>
               </w:rPr>
-              <w:t>TC-18</w:t>
+              <w:lastRenderedPageBreak/>
+              <w:t>TC-1</w:t>
+            </w:r>
+            <w:r>
+              <w:rPr>
+                <w:rFonts w:asciiTheme="minorHAnsi" w:eastAsiaTheme="minorEastAsia" w:hAnsiTheme="minorHAnsi" w:cstheme="minorBidi"/>
+                <w:color w:val="auto"/>
+              </w:rPr>
+              <w:t>6</w:t>
             </w:r>
           </w:p>
         </w:tc>
@@ -5025,7 +5206,14 @@
                 <w:rFonts w:asciiTheme="minorHAnsi" w:eastAsiaTheme="minorEastAsia" w:hAnsiTheme="minorHAnsi" w:cstheme="minorBidi"/>
                 <w:color w:val="auto"/>
               </w:rPr>
-              <w:t>TC-19</w:t>
+              <w:t>TC-1</w:t>
+            </w:r>
+            <w:r>
+              <w:rPr>
+                <w:rFonts w:asciiTheme="minorHAnsi" w:eastAsiaTheme="minorEastAsia" w:hAnsiTheme="minorHAnsi" w:cstheme="minorBidi"/>
+                <w:color w:val="auto"/>
+              </w:rPr>
+              <w:t>7</w:t>
             </w:r>
           </w:p>
         </w:tc>
@@ -5127,7 +5315,14 @@
                 <w:rFonts w:asciiTheme="minorHAnsi" w:eastAsiaTheme="minorEastAsia" w:hAnsiTheme="minorHAnsi" w:cstheme="minorBidi"/>
                 <w:color w:val="auto"/>
               </w:rPr>
-              <w:t>TC-20</w:t>
+              <w:t>TC-</w:t>
+            </w:r>
+            <w:r>
+              <w:rPr>
+                <w:rFonts w:asciiTheme="minorHAnsi" w:eastAsiaTheme="minorEastAsia" w:hAnsiTheme="minorHAnsi" w:cstheme="minorBidi"/>
+                <w:color w:val="auto"/>
+              </w:rPr>
+              <w:t>18</w:t>
             </w:r>
           </w:p>
         </w:tc>
@@ -5225,7 +5420,14 @@
                 <w:rFonts w:asciiTheme="minorHAnsi" w:eastAsiaTheme="minorEastAsia" w:hAnsiTheme="minorHAnsi" w:cstheme="minorBidi"/>
                 <w:color w:val="auto"/>
               </w:rPr>
-              <w:t>TC-21</w:t>
+              <w:t>TC-</w:t>
+            </w:r>
+            <w:r>
+              <w:rPr>
+                <w:rFonts w:asciiTheme="minorHAnsi" w:eastAsiaTheme="minorEastAsia" w:hAnsiTheme="minorHAnsi" w:cstheme="minorBidi"/>
+                <w:color w:val="auto"/>
+              </w:rPr>
+              <w:t>19</w:t>
             </w:r>
           </w:p>
         </w:tc>
@@ -5340,9 +5542,13 @@
           <w:color w:val="000000" w:themeColor="text1"/>
           <w:sz w:val="28"/>
           <w:szCs w:val="28"/>
+          <w:lang w:val="en-GB"/>
         </w:rPr>
       </w:pPr>
       <w:r>
+        <w:rPr>
+          <w:lang w:val="en-GB"/>
+        </w:rPr>
         <w:br w:type="page"/>
       </w:r>
     </w:p>
@@ -5353,9 +5559,14 @@
       <w:bookmarkStart w:id="9" w:name="_Toc209541295"/>
       <w:r>
         <w:lastRenderedPageBreak/>
-        <w:t>Performance Testing</w:t>
+        <w:t xml:space="preserve">Performance </w:t>
+      </w:r>
+      <w:proofErr w:type="spellStart"/>
+      <w:r>
+        <w:t>Testing</w:t>
       </w:r>
       <w:bookmarkEnd w:id="9"/>
+      <w:proofErr w:type="spellEnd"/>
     </w:p>
     <w:p/>
     <w:p>
@@ -5395,7 +5606,43 @@
           <w:szCs w:val="24"/>
           <w:lang w:val="en-GB"/>
         </w:rPr>
-        <w:t>To measure how the system behaves under varying hardware conditions, performance testing was conducted on two distinct computers, labeled Machine A and Machine B. Execution times were gathered and analyzed, with visual charts used to compare performance results between both systems.</w:t>
+        <w:t xml:space="preserve">To measure how the system behaves under varying hardware conditions, performance testing was conducted on two distinct computers, </w:t>
+      </w:r>
+      <w:proofErr w:type="spellStart"/>
+      <w:r>
+        <w:rPr>
+          <w:rFonts w:ascii="Aptos" w:eastAsia="Aptos" w:hAnsi="Aptos" w:cs="Aptos"/>
+          <w:szCs w:val="24"/>
+          <w:lang w:val="en-GB"/>
+        </w:rPr>
+        <w:t>labeled</w:t>
+      </w:r>
+      <w:proofErr w:type="spellEnd"/>
+      <w:r>
+        <w:rPr>
+          <w:rFonts w:ascii="Aptos" w:eastAsia="Aptos" w:hAnsi="Aptos" w:cs="Aptos"/>
+          <w:szCs w:val="24"/>
+          <w:lang w:val="en-GB"/>
+        </w:rPr>
+        <w:t xml:space="preserve"> Machine A and Machine B. Execution times were gathered and </w:t>
+      </w:r>
+      <w:proofErr w:type="spellStart"/>
+      <w:r>
+        <w:rPr>
+          <w:rFonts w:ascii="Aptos" w:eastAsia="Aptos" w:hAnsi="Aptos" w:cs="Aptos"/>
+          <w:szCs w:val="24"/>
+          <w:lang w:val="en-GB"/>
+        </w:rPr>
+        <w:t>analyzed</w:t>
+      </w:r>
+      <w:proofErr w:type="spellEnd"/>
+      <w:r>
+        <w:rPr>
+          <w:rFonts w:ascii="Aptos" w:eastAsia="Aptos" w:hAnsi="Aptos" w:cs="Aptos"/>
+          <w:szCs w:val="24"/>
+          <w:lang w:val="en-GB"/>
+        </w:rPr>
+        <w:t>, with visual charts used to compare performance results between both systems.</w:t>
       </w:r>
     </w:p>
     <w:p>
@@ -5567,19 +5814,50 @@
         <w:pStyle w:val="Ttulo3"/>
       </w:pPr>
       <w:bookmarkStart w:id="11" w:name="_Toc209541297"/>
+      <w:proofErr w:type="spellStart"/>
       <w:r>
         <w:lastRenderedPageBreak/>
-        <w:t>Confidence Intervals</w:t>
+        <w:t>Confidence</w:t>
+      </w:r>
+      <w:proofErr w:type="spellEnd"/>
+      <w:r>
+        <w:t xml:space="preserve"> </w:t>
+      </w:r>
+      <w:proofErr w:type="spellStart"/>
+      <w:r>
+        <w:t>Intervals</w:t>
       </w:r>
       <w:bookmarkEnd w:id="11"/>
+      <w:proofErr w:type="spellEnd"/>
     </w:p>
     <w:p/>
     <w:p>
+      <w:proofErr w:type="spellStart"/>
       <w:r>
-        <w:t>Computer A s</w:t>
+        <w:t>Computer</w:t>
+      </w:r>
+      <w:proofErr w:type="spellEnd"/>
+      <w:r>
+        <w:t xml:space="preserve"> A </w:t>
+      </w:r>
+      <w:proofErr w:type="spellStart"/>
+      <w:r>
+        <w:t>s</w:t>
       </w:r>
       <w:r>
-        <w:t>tadistical summary:</w:t>
+        <w:t>tadistical</w:t>
+      </w:r>
+      <w:proofErr w:type="spellEnd"/>
+      <w:r>
+        <w:t xml:space="preserve"> </w:t>
+      </w:r>
+      <w:proofErr w:type="spellStart"/>
+      <w:r>
+        <w:t>summary</w:t>
+      </w:r>
+      <w:proofErr w:type="spellEnd"/>
+      <w:r>
+        <w:t>:</w:t>
       </w:r>
     </w:p>
     <w:tbl>
@@ -5894,6 +6172,7 @@
             <w:pPr>
               <w:spacing w:after="0"/>
             </w:pPr>
+            <w:proofErr w:type="spellStart"/>
             <w:r>
               <w:rPr>
                 <w:rFonts w:ascii="Aptos Narrow" w:eastAsia="Aptos Narrow" w:hAnsi="Aptos Narrow" w:cs="Aptos Narrow"/>
@@ -5902,6 +6181,7 @@
               </w:rPr>
               <w:t>Mode</w:t>
             </w:r>
+            <w:proofErr w:type="spellEnd"/>
           </w:p>
         </w:tc>
         <w:tc>
@@ -5966,8 +6246,18 @@
                 <w:color w:val="000000" w:themeColor="text1"/>
                 <w:sz w:val="22"/>
               </w:rPr>
-              <w:t>Standard Deviation</w:t>
-            </w:r>
+              <w:t xml:space="preserve">Standard </w:t>
+            </w:r>
+            <w:proofErr w:type="spellStart"/>
+            <w:r>
+              <w:rPr>
+                <w:rFonts w:ascii="Aptos Narrow" w:eastAsia="Aptos Narrow" w:hAnsi="Aptos Narrow" w:cs="Aptos Narrow"/>
+                <w:color w:val="000000" w:themeColor="text1"/>
+                <w:sz w:val="22"/>
+              </w:rPr>
+              <w:t>Deviation</w:t>
+            </w:r>
+            <w:proofErr w:type="spellEnd"/>
           </w:p>
         </w:tc>
         <w:tc>
@@ -6026,14 +6316,34 @@
             <w:pPr>
               <w:spacing w:after="0"/>
             </w:pPr>
+            <w:proofErr w:type="spellStart"/>
             <w:r>
               <w:rPr>
                 <w:rFonts w:ascii="Aptos Narrow" w:eastAsia="Aptos Narrow" w:hAnsi="Aptos Narrow" w:cs="Aptos Narrow"/>
                 <w:color w:val="000000" w:themeColor="text1"/>
                 <w:sz w:val="22"/>
               </w:rPr>
-              <w:t>Sample Variance</w:t>
-            </w:r>
+              <w:t>Sample</w:t>
+            </w:r>
+            <w:proofErr w:type="spellEnd"/>
+            <w:r>
+              <w:rPr>
+                <w:rFonts w:ascii="Aptos Narrow" w:eastAsia="Aptos Narrow" w:hAnsi="Aptos Narrow" w:cs="Aptos Narrow"/>
+                <w:color w:val="000000" w:themeColor="text1"/>
+                <w:sz w:val="22"/>
+              </w:rPr>
+              <w:t xml:space="preserve"> </w:t>
+            </w:r>
+            <w:proofErr w:type="spellStart"/>
+            <w:r>
+              <w:rPr>
+                <w:rFonts w:ascii="Aptos Narrow" w:eastAsia="Aptos Narrow" w:hAnsi="Aptos Narrow" w:cs="Aptos Narrow"/>
+                <w:color w:val="000000" w:themeColor="text1"/>
+                <w:sz w:val="22"/>
+              </w:rPr>
+              <w:t>Variance</w:t>
+            </w:r>
+            <w:proofErr w:type="spellEnd"/>
           </w:p>
         </w:tc>
         <w:tc>
@@ -6092,6 +6402,7 @@
             <w:pPr>
               <w:spacing w:after="0"/>
             </w:pPr>
+            <w:proofErr w:type="spellStart"/>
             <w:r>
               <w:rPr>
                 <w:rFonts w:ascii="Aptos Narrow" w:eastAsia="Aptos Narrow" w:hAnsi="Aptos Narrow" w:cs="Aptos Narrow"/>
@@ -6100,6 +6411,7 @@
               </w:rPr>
               <w:t>Kurtosis</w:t>
             </w:r>
+            <w:proofErr w:type="spellEnd"/>
           </w:p>
         </w:tc>
         <w:tc>
@@ -6158,6 +6470,7 @@
             <w:pPr>
               <w:spacing w:after="0"/>
             </w:pPr>
+            <w:proofErr w:type="spellStart"/>
             <w:r>
               <w:rPr>
                 <w:rFonts w:ascii="Aptos Narrow" w:eastAsia="Aptos Narrow" w:hAnsi="Aptos Narrow" w:cs="Aptos Narrow"/>
@@ -6166,6 +6479,7 @@
               </w:rPr>
               <w:t>Skewness</w:t>
             </w:r>
+            <w:proofErr w:type="spellEnd"/>
           </w:p>
         </w:tc>
         <w:tc>
@@ -6224,6 +6538,7 @@
             <w:pPr>
               <w:spacing w:after="0"/>
             </w:pPr>
+            <w:proofErr w:type="spellStart"/>
             <w:r>
               <w:rPr>
                 <w:rFonts w:ascii="Aptos Narrow" w:eastAsia="Aptos Narrow" w:hAnsi="Aptos Narrow" w:cs="Aptos Narrow"/>
@@ -6232,6 +6547,7 @@
               </w:rPr>
               <w:t>Range</w:t>
             </w:r>
+            <w:proofErr w:type="spellEnd"/>
           </w:p>
         </w:tc>
         <w:tc>
@@ -6290,6 +6606,7 @@
             <w:pPr>
               <w:spacing w:after="0"/>
             </w:pPr>
+            <w:proofErr w:type="spellStart"/>
             <w:r>
               <w:rPr>
                 <w:rFonts w:ascii="Aptos Narrow" w:eastAsia="Aptos Narrow" w:hAnsi="Aptos Narrow" w:cs="Aptos Narrow"/>
@@ -6298,6 +6615,7 @@
               </w:rPr>
               <w:t>Minimum</w:t>
             </w:r>
+            <w:proofErr w:type="spellEnd"/>
           </w:p>
         </w:tc>
         <w:tc>
@@ -6356,6 +6674,7 @@
             <w:pPr>
               <w:spacing w:after="0"/>
             </w:pPr>
+            <w:proofErr w:type="spellStart"/>
             <w:r>
               <w:rPr>
                 <w:rFonts w:ascii="Aptos Narrow" w:eastAsia="Aptos Narrow" w:hAnsi="Aptos Narrow" w:cs="Aptos Narrow"/>
@@ -6364,6 +6683,7 @@
               </w:rPr>
               <w:t>Maximum</w:t>
             </w:r>
+            <w:proofErr w:type="spellEnd"/>
           </w:p>
         </w:tc>
         <w:tc>
@@ -6488,6 +6808,7 @@
             <w:pPr>
               <w:spacing w:after="0"/>
             </w:pPr>
+            <w:proofErr w:type="spellStart"/>
             <w:r>
               <w:rPr>
                 <w:rFonts w:ascii="Aptos Narrow" w:eastAsia="Aptos Narrow" w:hAnsi="Aptos Narrow" w:cs="Aptos Narrow"/>
@@ -6496,6 +6817,7 @@
               </w:rPr>
               <w:t>Count</w:t>
             </w:r>
+            <w:proofErr w:type="spellEnd"/>
           </w:p>
         </w:tc>
         <w:tc>
@@ -6554,13 +6876,51 @@
             <w:pPr>
               <w:spacing w:after="0"/>
             </w:pPr>
+            <w:proofErr w:type="spellStart"/>
             <w:r>
               <w:rPr>
                 <w:rFonts w:ascii="Aptos Narrow" w:eastAsia="Aptos Narrow" w:hAnsi="Aptos Narrow" w:cs="Aptos Narrow"/>
                 <w:color w:val="000000" w:themeColor="text1"/>
                 <w:sz w:val="22"/>
               </w:rPr>
-              <w:t>Confidence Level(95,0%)</w:t>
+              <w:t>Confidence</w:t>
+            </w:r>
+            <w:proofErr w:type="spellEnd"/>
+            <w:r>
+              <w:rPr>
+                <w:rFonts w:ascii="Aptos Narrow" w:eastAsia="Aptos Narrow" w:hAnsi="Aptos Narrow" w:cs="Aptos Narrow"/>
+                <w:color w:val="000000" w:themeColor="text1"/>
+                <w:sz w:val="22"/>
+              </w:rPr>
+              <w:t xml:space="preserve"> </w:t>
+            </w:r>
+            <w:proofErr w:type="spellStart"/>
+            <w:proofErr w:type="gramStart"/>
+            <w:r>
+              <w:rPr>
+                <w:rFonts w:ascii="Aptos Narrow" w:eastAsia="Aptos Narrow" w:hAnsi="Aptos Narrow" w:cs="Aptos Narrow"/>
+                <w:color w:val="000000" w:themeColor="text1"/>
+                <w:sz w:val="22"/>
+              </w:rPr>
+              <w:t>Level</w:t>
+            </w:r>
+            <w:proofErr w:type="spellEnd"/>
+            <w:r>
+              <w:rPr>
+                <w:rFonts w:ascii="Aptos Narrow" w:eastAsia="Aptos Narrow" w:hAnsi="Aptos Narrow" w:cs="Aptos Narrow"/>
+                <w:color w:val="000000" w:themeColor="text1"/>
+                <w:sz w:val="22"/>
+              </w:rPr>
+              <w:t>(</w:t>
+            </w:r>
+            <w:proofErr w:type="gramEnd"/>
+            <w:r>
+              <w:rPr>
+                <w:rFonts w:ascii="Aptos Narrow" w:eastAsia="Aptos Narrow" w:hAnsi="Aptos Narrow" w:cs="Aptos Narrow"/>
+                <w:color w:val="000000" w:themeColor="text1"/>
+                <w:sz w:val="22"/>
+              </w:rPr>
+              <w:t>95,0%)</w:t>
             </w:r>
           </w:p>
         </w:tc>
@@ -6807,8 +7167,29 @@
     <w:p/>
     <w:p/>
     <w:p>
+      <w:proofErr w:type="spellStart"/>
       <w:r>
-        <w:t>Computer B stadistical summary:</w:t>
+        <w:t>Computer</w:t>
+      </w:r>
+      <w:proofErr w:type="spellEnd"/>
+      <w:r>
+        <w:t xml:space="preserve"> B </w:t>
+      </w:r>
+      <w:proofErr w:type="spellStart"/>
+      <w:r>
+        <w:t>stadistical</w:t>
+      </w:r>
+      <w:proofErr w:type="spellEnd"/>
+      <w:r>
+        <w:t xml:space="preserve"> </w:t>
+      </w:r>
+      <w:proofErr w:type="spellStart"/>
+      <w:r>
+        <w:t>summary</w:t>
+      </w:r>
+      <w:proofErr w:type="spellEnd"/>
+      <w:r>
+        <w:t>:</w:t>
       </w:r>
     </w:p>
     <w:p/>
@@ -7124,6 +7505,7 @@
             <w:pPr>
               <w:spacing w:after="0"/>
             </w:pPr>
+            <w:proofErr w:type="spellStart"/>
             <w:r>
               <w:rPr>
                 <w:rFonts w:ascii="Aptos Narrow" w:eastAsia="Aptos Narrow" w:hAnsi="Aptos Narrow" w:cs="Aptos Narrow"/>
@@ -7132,6 +7514,7 @@
               </w:rPr>
               <w:t>Mode</w:t>
             </w:r>
+            <w:proofErr w:type="spellEnd"/>
           </w:p>
         </w:tc>
         <w:tc>
@@ -7196,8 +7579,18 @@
                 <w:color w:val="000000" w:themeColor="text1"/>
                 <w:sz w:val="22"/>
               </w:rPr>
-              <w:t>Standard Deviation</w:t>
-            </w:r>
+              <w:t xml:space="preserve">Standard </w:t>
+            </w:r>
+            <w:proofErr w:type="spellStart"/>
+            <w:r>
+              <w:rPr>
+                <w:rFonts w:ascii="Aptos Narrow" w:eastAsia="Aptos Narrow" w:hAnsi="Aptos Narrow" w:cs="Aptos Narrow"/>
+                <w:color w:val="000000" w:themeColor="text1"/>
+                <w:sz w:val="22"/>
+              </w:rPr>
+              <w:t>Deviation</w:t>
+            </w:r>
+            <w:proofErr w:type="spellEnd"/>
           </w:p>
         </w:tc>
         <w:tc>
@@ -7256,14 +7649,34 @@
             <w:pPr>
               <w:spacing w:after="0"/>
             </w:pPr>
+            <w:proofErr w:type="spellStart"/>
             <w:r>
               <w:rPr>
                 <w:rFonts w:ascii="Aptos Narrow" w:eastAsia="Aptos Narrow" w:hAnsi="Aptos Narrow" w:cs="Aptos Narrow"/>
                 <w:color w:val="000000" w:themeColor="text1"/>
                 <w:sz w:val="22"/>
               </w:rPr>
-              <w:t>Sample Variance</w:t>
-            </w:r>
+              <w:t>Sample</w:t>
+            </w:r>
+            <w:proofErr w:type="spellEnd"/>
+            <w:r>
+              <w:rPr>
+                <w:rFonts w:ascii="Aptos Narrow" w:eastAsia="Aptos Narrow" w:hAnsi="Aptos Narrow" w:cs="Aptos Narrow"/>
+                <w:color w:val="000000" w:themeColor="text1"/>
+                <w:sz w:val="22"/>
+              </w:rPr>
+              <w:t xml:space="preserve"> </w:t>
+            </w:r>
+            <w:proofErr w:type="spellStart"/>
+            <w:r>
+              <w:rPr>
+                <w:rFonts w:ascii="Aptos Narrow" w:eastAsia="Aptos Narrow" w:hAnsi="Aptos Narrow" w:cs="Aptos Narrow"/>
+                <w:color w:val="000000" w:themeColor="text1"/>
+                <w:sz w:val="22"/>
+              </w:rPr>
+              <w:t>Variance</w:t>
+            </w:r>
+            <w:proofErr w:type="spellEnd"/>
           </w:p>
         </w:tc>
         <w:tc>
@@ -7322,6 +7735,7 @@
             <w:pPr>
               <w:spacing w:after="0"/>
             </w:pPr>
+            <w:proofErr w:type="spellStart"/>
             <w:r>
               <w:rPr>
                 <w:rFonts w:ascii="Aptos Narrow" w:eastAsia="Aptos Narrow" w:hAnsi="Aptos Narrow" w:cs="Aptos Narrow"/>
@@ -7330,6 +7744,7 @@
               </w:rPr>
               <w:t>Kurtosis</w:t>
             </w:r>
+            <w:proofErr w:type="spellEnd"/>
           </w:p>
         </w:tc>
         <w:tc>
@@ -7388,6 +7803,7 @@
             <w:pPr>
               <w:spacing w:after="0"/>
             </w:pPr>
+            <w:proofErr w:type="spellStart"/>
             <w:r>
               <w:rPr>
                 <w:rFonts w:ascii="Aptos Narrow" w:eastAsia="Aptos Narrow" w:hAnsi="Aptos Narrow" w:cs="Aptos Narrow"/>
@@ -7396,6 +7812,7 @@
               </w:rPr>
               <w:t>Skewness</w:t>
             </w:r>
+            <w:proofErr w:type="spellEnd"/>
           </w:p>
         </w:tc>
         <w:tc>
@@ -7454,6 +7871,7 @@
             <w:pPr>
               <w:spacing w:after="0"/>
             </w:pPr>
+            <w:proofErr w:type="spellStart"/>
             <w:r>
               <w:rPr>
                 <w:rFonts w:ascii="Aptos Narrow" w:eastAsia="Aptos Narrow" w:hAnsi="Aptos Narrow" w:cs="Aptos Narrow"/>
@@ -7462,6 +7880,7 @@
               </w:rPr>
               <w:t>Range</w:t>
             </w:r>
+            <w:proofErr w:type="spellEnd"/>
           </w:p>
         </w:tc>
         <w:tc>
@@ -7520,6 +7939,7 @@
             <w:pPr>
               <w:spacing w:after="0"/>
             </w:pPr>
+            <w:proofErr w:type="spellStart"/>
             <w:r>
               <w:rPr>
                 <w:rFonts w:ascii="Aptos Narrow" w:eastAsia="Aptos Narrow" w:hAnsi="Aptos Narrow" w:cs="Aptos Narrow"/>
@@ -7528,6 +7948,7 @@
               </w:rPr>
               <w:t>Minimum</w:t>
             </w:r>
+            <w:proofErr w:type="spellEnd"/>
           </w:p>
         </w:tc>
         <w:tc>
@@ -7586,6 +8007,7 @@
             <w:pPr>
               <w:spacing w:after="0"/>
             </w:pPr>
+            <w:proofErr w:type="spellStart"/>
             <w:r>
               <w:rPr>
                 <w:rFonts w:ascii="Aptos Narrow" w:eastAsia="Aptos Narrow" w:hAnsi="Aptos Narrow" w:cs="Aptos Narrow"/>
@@ -7594,6 +8016,7 @@
               </w:rPr>
               <w:t>Maximum</w:t>
             </w:r>
+            <w:proofErr w:type="spellEnd"/>
           </w:p>
         </w:tc>
         <w:tc>
@@ -7718,6 +8141,7 @@
             <w:pPr>
               <w:spacing w:after="0"/>
             </w:pPr>
+            <w:proofErr w:type="spellStart"/>
             <w:r>
               <w:rPr>
                 <w:rFonts w:ascii="Aptos Narrow" w:eastAsia="Aptos Narrow" w:hAnsi="Aptos Narrow" w:cs="Aptos Narrow"/>
@@ -7727,6 +8151,7 @@
               <w:lastRenderedPageBreak/>
               <w:t>Count</w:t>
             </w:r>
+            <w:proofErr w:type="spellEnd"/>
           </w:p>
         </w:tc>
         <w:tc>
@@ -7785,13 +8210,51 @@
             <w:pPr>
               <w:spacing w:after="0"/>
             </w:pPr>
+            <w:proofErr w:type="spellStart"/>
             <w:r>
               <w:rPr>
                 <w:rFonts w:ascii="Aptos Narrow" w:eastAsia="Aptos Narrow" w:hAnsi="Aptos Narrow" w:cs="Aptos Narrow"/>
                 <w:color w:val="000000" w:themeColor="text1"/>
                 <w:sz w:val="22"/>
               </w:rPr>
-              <w:t>Confidence Level(95,0%)</w:t>
+              <w:t>Confidence</w:t>
+            </w:r>
+            <w:proofErr w:type="spellEnd"/>
+            <w:r>
+              <w:rPr>
+                <w:rFonts w:ascii="Aptos Narrow" w:eastAsia="Aptos Narrow" w:hAnsi="Aptos Narrow" w:cs="Aptos Narrow"/>
+                <w:color w:val="000000" w:themeColor="text1"/>
+                <w:sz w:val="22"/>
+              </w:rPr>
+              <w:t xml:space="preserve"> </w:t>
+            </w:r>
+            <w:proofErr w:type="spellStart"/>
+            <w:proofErr w:type="gramStart"/>
+            <w:r>
+              <w:rPr>
+                <w:rFonts w:ascii="Aptos Narrow" w:eastAsia="Aptos Narrow" w:hAnsi="Aptos Narrow" w:cs="Aptos Narrow"/>
+                <w:color w:val="000000" w:themeColor="text1"/>
+                <w:sz w:val="22"/>
+              </w:rPr>
+              <w:t>Level</w:t>
+            </w:r>
+            <w:proofErr w:type="spellEnd"/>
+            <w:r>
+              <w:rPr>
+                <w:rFonts w:ascii="Aptos Narrow" w:eastAsia="Aptos Narrow" w:hAnsi="Aptos Narrow" w:cs="Aptos Narrow"/>
+                <w:color w:val="000000" w:themeColor="text1"/>
+                <w:sz w:val="22"/>
+              </w:rPr>
+              <w:t>(</w:t>
+            </w:r>
+            <w:proofErr w:type="gramEnd"/>
+            <w:r>
+              <w:rPr>
+                <w:rFonts w:ascii="Aptos Narrow" w:eastAsia="Aptos Narrow" w:hAnsi="Aptos Narrow" w:cs="Aptos Narrow"/>
+                <w:color w:val="000000" w:themeColor="text1"/>
+                <w:sz w:val="22"/>
+              </w:rPr>
+              <w:t>95,0%)</w:t>
             </w:r>
           </w:p>
         </w:tc>
@@ -8422,14 +8885,34 @@
             <w:pPr>
               <w:spacing w:after="0"/>
             </w:pPr>
+            <w:proofErr w:type="spellStart"/>
             <w:r>
               <w:rPr>
                 <w:rFonts w:ascii="Aptos Narrow" w:eastAsia="Aptos Narrow" w:hAnsi="Aptos Narrow" w:cs="Aptos Narrow"/>
                 <w:color w:val="000000" w:themeColor="text1"/>
                 <w:sz w:val="22"/>
               </w:rPr>
-              <w:t>Known Variance</w:t>
-            </w:r>
+              <w:t>Known</w:t>
+            </w:r>
+            <w:proofErr w:type="spellEnd"/>
+            <w:r>
+              <w:rPr>
+                <w:rFonts w:ascii="Aptos Narrow" w:eastAsia="Aptos Narrow" w:hAnsi="Aptos Narrow" w:cs="Aptos Narrow"/>
+                <w:color w:val="000000" w:themeColor="text1"/>
+                <w:sz w:val="22"/>
+              </w:rPr>
+              <w:t xml:space="preserve"> </w:t>
+            </w:r>
+            <w:proofErr w:type="spellStart"/>
+            <w:r>
+              <w:rPr>
+                <w:rFonts w:ascii="Aptos Narrow" w:eastAsia="Aptos Narrow" w:hAnsi="Aptos Narrow" w:cs="Aptos Narrow"/>
+                <w:color w:val="000000" w:themeColor="text1"/>
+                <w:sz w:val="22"/>
+              </w:rPr>
+              <w:t>Variance</w:t>
+            </w:r>
+            <w:proofErr w:type="spellEnd"/>
           </w:p>
         </w:tc>
         <w:tc>
@@ -8519,6 +9002,7 @@
             <w:pPr>
               <w:spacing w:after="0"/>
             </w:pPr>
+            <w:proofErr w:type="spellStart"/>
             <w:r>
               <w:rPr>
                 <w:rFonts w:ascii="Aptos Narrow" w:eastAsia="Aptos Narrow" w:hAnsi="Aptos Narrow" w:cs="Aptos Narrow"/>
@@ -8527,6 +9011,7 @@
               </w:rPr>
               <w:t>Observations</w:t>
             </w:r>
+            <w:proofErr w:type="spellEnd"/>
           </w:p>
         </w:tc>
         <w:tc>
@@ -8616,14 +9101,34 @@
             <w:pPr>
               <w:spacing w:after="0"/>
             </w:pPr>
+            <w:proofErr w:type="spellStart"/>
             <w:r>
               <w:rPr>
                 <w:rFonts w:ascii="Aptos Narrow" w:eastAsia="Aptos Narrow" w:hAnsi="Aptos Narrow" w:cs="Aptos Narrow"/>
                 <w:color w:val="000000" w:themeColor="text1"/>
                 <w:sz w:val="22"/>
               </w:rPr>
-              <w:t>Hypothesized Mean Difference</w:t>
-            </w:r>
+              <w:t>Hypothesized</w:t>
+            </w:r>
+            <w:proofErr w:type="spellEnd"/>
+            <w:r>
+              <w:rPr>
+                <w:rFonts w:ascii="Aptos Narrow" w:eastAsia="Aptos Narrow" w:hAnsi="Aptos Narrow" w:cs="Aptos Narrow"/>
+                <w:color w:val="000000" w:themeColor="text1"/>
+                <w:sz w:val="22"/>
+              </w:rPr>
+              <w:t xml:space="preserve"> Mean </w:t>
+            </w:r>
+            <w:proofErr w:type="spellStart"/>
+            <w:r>
+              <w:rPr>
+                <w:rFonts w:ascii="Aptos Narrow" w:eastAsia="Aptos Narrow" w:hAnsi="Aptos Narrow" w:cs="Aptos Narrow"/>
+                <w:color w:val="000000" w:themeColor="text1"/>
+                <w:sz w:val="22"/>
+              </w:rPr>
+              <w:t>Difference</w:t>
+            </w:r>
+            <w:proofErr w:type="spellEnd"/>
           </w:p>
         </w:tc>
         <w:tc>
@@ -8878,8 +9383,36 @@
                 <w:color w:val="000000" w:themeColor="text1"/>
                 <w:sz w:val="22"/>
               </w:rPr>
-              <w:t>z Critical one-tail</w:t>
-            </w:r>
+              <w:t xml:space="preserve">z </w:t>
+            </w:r>
+            <w:proofErr w:type="spellStart"/>
+            <w:r>
+              <w:rPr>
+                <w:rFonts w:ascii="Aptos Narrow" w:eastAsia="Aptos Narrow" w:hAnsi="Aptos Narrow" w:cs="Aptos Narrow"/>
+                <w:color w:val="000000" w:themeColor="text1"/>
+                <w:sz w:val="22"/>
+              </w:rPr>
+              <w:t>Critical</w:t>
+            </w:r>
+            <w:proofErr w:type="spellEnd"/>
+            <w:r>
+              <w:rPr>
+                <w:rFonts w:ascii="Aptos Narrow" w:eastAsia="Aptos Narrow" w:hAnsi="Aptos Narrow" w:cs="Aptos Narrow"/>
+                <w:color w:val="000000" w:themeColor="text1"/>
+                <w:sz w:val="22"/>
+              </w:rPr>
+              <w:t xml:space="preserve"> </w:t>
+            </w:r>
+            <w:proofErr w:type="spellStart"/>
+            <w:r>
+              <w:rPr>
+                <w:rFonts w:ascii="Aptos Narrow" w:eastAsia="Aptos Narrow" w:hAnsi="Aptos Narrow" w:cs="Aptos Narrow"/>
+                <w:color w:val="000000" w:themeColor="text1"/>
+                <w:sz w:val="22"/>
+              </w:rPr>
+              <w:t>one-tail</w:t>
+            </w:r>
+            <w:proofErr w:type="spellEnd"/>
           </w:p>
         </w:tc>
         <w:tc>
@@ -9050,8 +9583,36 @@
                 <w:color w:val="000000" w:themeColor="text1"/>
                 <w:sz w:val="22"/>
               </w:rPr>
-              <w:t>z Critical two-tail</w:t>
-            </w:r>
+              <w:t xml:space="preserve">z </w:t>
+            </w:r>
+            <w:proofErr w:type="spellStart"/>
+            <w:r>
+              <w:rPr>
+                <w:rFonts w:ascii="Aptos Narrow" w:eastAsia="Aptos Narrow" w:hAnsi="Aptos Narrow" w:cs="Aptos Narrow"/>
+                <w:color w:val="000000" w:themeColor="text1"/>
+                <w:sz w:val="22"/>
+              </w:rPr>
+              <w:t>Critical</w:t>
+            </w:r>
+            <w:proofErr w:type="spellEnd"/>
+            <w:r>
+              <w:rPr>
+                <w:rFonts w:ascii="Aptos Narrow" w:eastAsia="Aptos Narrow" w:hAnsi="Aptos Narrow" w:cs="Aptos Narrow"/>
+                <w:color w:val="000000" w:themeColor="text1"/>
+                <w:sz w:val="22"/>
+              </w:rPr>
+              <w:t xml:space="preserve"> </w:t>
+            </w:r>
+            <w:proofErr w:type="spellStart"/>
+            <w:r>
+              <w:rPr>
+                <w:rFonts w:ascii="Aptos Narrow" w:eastAsia="Aptos Narrow" w:hAnsi="Aptos Narrow" w:cs="Aptos Narrow"/>
+                <w:color w:val="000000" w:themeColor="text1"/>
+                <w:sz w:val="22"/>
+              </w:rPr>
+              <w:t>two-tail</w:t>
+            </w:r>
+            <w:proofErr w:type="spellEnd"/>
           </w:p>
         </w:tc>
         <w:tc>
@@ -9264,11 +9825,13 @@
         <w:pStyle w:val="Ttulo1"/>
       </w:pPr>
       <w:bookmarkStart w:id="13" w:name="_Toc209541299"/>
+      <w:proofErr w:type="spellStart"/>
       <w:r>
         <w:lastRenderedPageBreak/>
         <w:t>Conclusions</w:t>
       </w:r>
       <w:bookmarkEnd w:id="13"/>
+      <w:proofErr w:type="spellEnd"/>
     </w:p>
     <w:p>
       <w:pPr>
@@ -9338,9 +9901,13 @@
           <w:color w:val="000000" w:themeColor="text1"/>
           <w:sz w:val="36"/>
           <w:szCs w:val="36"/>
+          <w:lang w:val="en-GB"/>
         </w:rPr>
       </w:pPr>
       <w:r>
+        <w:rPr>
+          <w:lang w:val="en-GB"/>
+        </w:rPr>
         <w:br w:type="page"/>
       </w:r>
     </w:p>
@@ -9349,11 +9916,13 @@
         <w:pStyle w:val="Ttulo1"/>
       </w:pPr>
       <w:bookmarkStart w:id="14" w:name="_Toc209541300"/>
+      <w:proofErr w:type="spellStart"/>
       <w:r>
         <w:lastRenderedPageBreak/>
         <w:t>Bibliography</w:t>
       </w:r>
       <w:bookmarkEnd w:id="14"/>
+      <w:proofErr w:type="spellEnd"/>
     </w:p>
     <w:p>
       <w:pPr>

</xml_diff>